<commit_message>
added to make it more user friendly
</commit_message>
<xml_diff>
--- a/src/controller/Proposal/Event Timeline.docx
+++ b/src/controller/Proposal/Event Timeline.docx
@@ -97,11 +97,7 @@
           <w:tcPr>
             <w:tcW w:w="7665" w:type="dxa"/>
           </w:tcPr>
-          <w:p>
-            <w:r>
-              <w:t>ADS Bonding Day</w:t>
-            </w:r>
-          </w:p>
+          <w:p/>
         </w:tc>
       </w:tr>
       <w:tr>
@@ -127,11 +123,7 @@
           <w:tcPr>
             <w:tcW w:w="7665" w:type="dxa"/>
           </w:tcPr>
-          <w:p>
-            <w:r>
-              <w:t>27/3/2025</w:t>
-            </w:r>
-          </w:p>
+          <w:p/>
         </w:tc>
       </w:tr>
     </w:tbl>
@@ -321,7 +313,7 @@
               <w:rPr>
                 <w:color w:val="000000"/>
               </w:rPr>
-              <w:t>Activity: Lunch</w:t>
+              <w:t xml:space="preserve">Activity: </w:t>
             </w:r>
           </w:p>
         </w:tc>
@@ -334,21 +326,6 @@
             <w:pPr>
               <w:spacing w:before="240" w:after="240"/>
               <w:jc w:val="both"/>
-            </w:pPr>
-            <w:r>
-              <w:t>Participants will settle down. Refreshments and food will be served.</w:t>
-            </w:r>
-          </w:p>
-          <w:p>
-            <w:pPr>
-              <w:pBdr>
-                <w:top w:val="nil"/>
-                <w:left w:val="nil"/>
-                <w:bottom w:val="nil"/>
-                <w:right w:val="nil"/>
-                <w:between w:val="nil"/>
-              </w:pBdr>
-              <w:spacing w:line="259" w:lineRule="auto"/>
             </w:pPr>
           </w:p>
         </w:tc>
@@ -393,7 +370,7 @@
           </w:tcPr>
           <w:p>
             <w:r>
-              <w:t>Venue: 7 Hume Avenue</w:t>
+              <w:t xml:space="preserve">Venue: </w:t>
             </w:r>
           </w:p>
         </w:tc>
@@ -465,7 +442,7 @@
               <w:spacing w:line="257" w:lineRule="auto"/>
             </w:pPr>
             <w:r>
-              <w:t>Student IC: Ilias, Shanna</w:t>
+              <w:t xml:space="preserve">Student IC: </w:t>
             </w:r>
           </w:p>
         </w:tc>
@@ -534,7 +511,7 @@
           </w:tcPr>
           <w:p>
             <w:r>
-              <w:t>Logistics needed: Food</w:t>
+              <w:t xml:space="preserve">Logistics needed: </w:t>
             </w:r>
           </w:p>
         </w:tc>
@@ -626,974 +603,442 @@
         </w:rPr>
       </w:pPr>
     </w:p>
-    <w:sdt>
-      <w:sdtPr>
-        <w:tag w:val="goog_rdk_0"/>
-        <w:id w:val="-453245197"/>
-        <w:lock w:val="contentLocked"/>
-      </w:sdtPr>
-      <w:sdtContent>
-        <w:tbl>
-          <w:tblPr>
-            <w:tblStyle w:val="ad"/>
-            <w:tblW w:w="10440" w:type="dxa"/>
-            <w:tblBorders>
-              <w:top w:val="single" w:sz="8" w:space="0" w:color="000000"/>
-              <w:left w:val="single" w:sz="8" w:space="0" w:color="000000"/>
-              <w:bottom w:val="single" w:sz="8" w:space="0" w:color="000000"/>
-              <w:right w:val="single" w:sz="8" w:space="0" w:color="000000"/>
-              <w:insideH w:val="single" w:sz="8" w:space="0" w:color="000000"/>
-              <w:insideV w:val="single" w:sz="8" w:space="0" w:color="000000"/>
-            </w:tblBorders>
-            <w:tblLayout w:type="fixed"/>
-            <w:tblLook w:val="0600" w:firstRow="0" w:lastRow="0" w:firstColumn="0" w:lastColumn="0" w:noHBand="1" w:noVBand="1"/>
-          </w:tblPr>
-          <w:tblGrid>
-            <w:gridCol w:w="8040"/>
-            <w:gridCol w:w="2400"/>
-          </w:tblGrid>
-          <w:tr>
-            <w:trPr>
-              <w:trHeight w:val="424"/>
-            </w:trPr>
-            <w:tc>
-              <w:tcPr>
-                <w:tcW w:w="8040" w:type="dxa"/>
-                <w:tcBorders>
-                  <w:top w:val="nil"/>
-                  <w:left w:val="nil"/>
-                  <w:bottom w:val="nil"/>
-                  <w:right w:val="nil"/>
-                </w:tcBorders>
-                <w:shd w:val="clear" w:color="auto" w:fill="auto"/>
-                <w:tcMar>
-                  <w:top w:w="100" w:type="dxa"/>
-                  <w:left w:w="100" w:type="dxa"/>
-                  <w:bottom w:w="100" w:type="dxa"/>
-                  <w:right w:w="100" w:type="dxa"/>
-                </w:tcMar>
-              </w:tcPr>
-              <w:p>
-                <w:pPr>
-                  <w:widowControl w:val="0"/>
-                  <w:spacing w:after="0" w:line="240" w:lineRule="auto"/>
-                  <w:jc w:val="center"/>
-                  <w:rPr>
-                    <w:b/>
-                    <w:sz w:val="20"/>
-                    <w:szCs w:val="20"/>
-                  </w:rPr>
-                </w:pPr>
-                <w:r>
-                  <w:rPr>
-                    <w:b/>
-                    <w:sz w:val="20"/>
-                    <w:szCs w:val="20"/>
-                  </w:rPr>
-                  <w:t>Item</w:t>
-                </w:r>
-              </w:p>
-            </w:tc>
-            <w:tc>
-              <w:tcPr>
-                <w:tcW w:w="2400" w:type="dxa"/>
-                <w:tcBorders>
-                  <w:top w:val="nil"/>
-                  <w:left w:val="nil"/>
-                  <w:bottom w:val="nil"/>
-                  <w:right w:val="nil"/>
-                </w:tcBorders>
-                <w:shd w:val="clear" w:color="auto" w:fill="auto"/>
-                <w:tcMar>
-                  <w:top w:w="100" w:type="dxa"/>
-                  <w:left w:w="100" w:type="dxa"/>
-                  <w:bottom w:w="100" w:type="dxa"/>
-                  <w:right w:w="100" w:type="dxa"/>
-                </w:tcMar>
-              </w:tcPr>
-              <w:p>
-                <w:pPr>
-                  <w:widowControl w:val="0"/>
-                  <w:spacing w:after="0" w:line="240" w:lineRule="auto"/>
-                  <w:jc w:val="center"/>
-                  <w:rPr>
-                    <w:b/>
-                    <w:sz w:val="20"/>
-                    <w:szCs w:val="20"/>
-                  </w:rPr>
-                </w:pPr>
-                <w:r>
-                  <w:rPr>
-                    <w:b/>
-                    <w:sz w:val="20"/>
-                    <w:szCs w:val="20"/>
-                  </w:rPr>
-                  <w:t>Estimated Cost (SGD)</w:t>
-                </w:r>
-              </w:p>
-            </w:tc>
-          </w:tr>
-          <w:tr>
-            <w:trPr>
-              <w:trHeight w:val="469"/>
-            </w:trPr>
-            <w:tc>
-              <w:tcPr>
-                <w:tcW w:w="8040" w:type="dxa"/>
-                <w:tcBorders>
-                  <w:top w:val="nil"/>
-                  <w:left w:val="nil"/>
-                  <w:bottom w:val="nil"/>
-                  <w:right w:val="nil"/>
-                </w:tcBorders>
-                <w:shd w:val="clear" w:color="auto" w:fill="auto"/>
-                <w:tcMar>
-                  <w:top w:w="100" w:type="dxa"/>
-                  <w:left w:w="100" w:type="dxa"/>
-                  <w:bottom w:w="100" w:type="dxa"/>
-                  <w:right w:w="100" w:type="dxa"/>
-                </w:tcMar>
-              </w:tcPr>
-              <w:p>
-                <w:pPr>
-                  <w:widowControl w:val="0"/>
-                  <w:spacing w:after="0" w:line="240" w:lineRule="auto"/>
-                  <w:rPr>
-                    <w:sz w:val="20"/>
-                    <w:szCs w:val="20"/>
-                  </w:rPr>
-                </w:pPr>
-                <w:r>
-                  <w:rPr>
-                    <w:sz w:val="20"/>
-                    <w:szCs w:val="20"/>
-                  </w:rPr>
-                  <w:t>Wingstop Family Pack</w:t>
-                </w:r>
-              </w:p>
-            </w:tc>
-            <w:tc>
-              <w:tcPr>
-                <w:tcW w:w="2400" w:type="dxa"/>
-                <w:tcBorders>
-                  <w:top w:val="nil"/>
-                  <w:left w:val="nil"/>
-                  <w:bottom w:val="nil"/>
-                  <w:right w:val="nil"/>
-                </w:tcBorders>
-                <w:shd w:val="clear" w:color="auto" w:fill="auto"/>
-                <w:tcMar>
-                  <w:top w:w="100" w:type="dxa"/>
-                  <w:left w:w="100" w:type="dxa"/>
-                  <w:bottom w:w="100" w:type="dxa"/>
-                  <w:right w:w="100" w:type="dxa"/>
-                </w:tcMar>
-              </w:tcPr>
-              <w:p>
-                <w:pPr>
-                  <w:widowControl w:val="0"/>
-                  <w:spacing w:after="0" w:line="240" w:lineRule="auto"/>
-                  <w:rPr>
-                    <w:sz w:val="20"/>
-                    <w:szCs w:val="20"/>
-                  </w:rPr>
-                </w:pPr>
-                <w:r>
-                  <w:rPr>
-                    <w:sz w:val="20"/>
-                    <w:szCs w:val="20"/>
-                  </w:rPr>
-                  <w:t>$64.10</w:t>
-                </w:r>
-              </w:p>
-            </w:tc>
-          </w:tr>
-          <w:tr>
-            <w:tc>
-              <w:tcPr>
-                <w:tcW w:w="8040" w:type="dxa"/>
-                <w:tcBorders>
-                  <w:top w:val="nil"/>
-                  <w:left w:val="nil"/>
-                  <w:bottom w:val="nil"/>
-                  <w:right w:val="nil"/>
-                </w:tcBorders>
-                <w:shd w:val="clear" w:color="auto" w:fill="auto"/>
-                <w:tcMar>
-                  <w:top w:w="100" w:type="dxa"/>
-                  <w:left w:w="100" w:type="dxa"/>
-                  <w:bottom w:w="100" w:type="dxa"/>
-                  <w:right w:w="100" w:type="dxa"/>
-                </w:tcMar>
-              </w:tcPr>
-              <w:p>
-                <w:pPr>
-                  <w:widowControl w:val="0"/>
-                  <w:spacing w:after="0" w:line="240" w:lineRule="auto"/>
-                  <w:rPr>
-                    <w:sz w:val="20"/>
-                    <w:szCs w:val="20"/>
-                  </w:rPr>
-                </w:pPr>
-                <w:r>
-                  <w:rPr>
-                    <w:sz w:val="20"/>
-                    <w:szCs w:val="20"/>
-                  </w:rPr>
-                  <w:t>Doritos Chips</w:t>
-                </w:r>
-              </w:p>
-            </w:tc>
-            <w:tc>
-              <w:tcPr>
-                <w:tcW w:w="2400" w:type="dxa"/>
-                <w:tcBorders>
-                  <w:top w:val="nil"/>
-                  <w:left w:val="nil"/>
-                  <w:bottom w:val="nil"/>
-                  <w:right w:val="nil"/>
-                </w:tcBorders>
-                <w:shd w:val="clear" w:color="auto" w:fill="auto"/>
-                <w:tcMar>
-                  <w:top w:w="100" w:type="dxa"/>
-                  <w:left w:w="100" w:type="dxa"/>
-                  <w:bottom w:w="100" w:type="dxa"/>
-                  <w:right w:w="100" w:type="dxa"/>
-                </w:tcMar>
-              </w:tcPr>
-              <w:p>
-                <w:pPr>
-                  <w:widowControl w:val="0"/>
-                  <w:spacing w:after="0" w:line="240" w:lineRule="auto"/>
-                  <w:rPr>
-                    <w:sz w:val="20"/>
-                    <w:szCs w:val="20"/>
-                  </w:rPr>
-                </w:pPr>
-                <w:r>
-                  <w:rPr>
-                    <w:sz w:val="20"/>
-                    <w:szCs w:val="20"/>
-                  </w:rPr>
-                  <w:t>$10.80</w:t>
-                </w:r>
-              </w:p>
-            </w:tc>
-          </w:tr>
-          <w:tr>
-            <w:tc>
-              <w:tcPr>
-                <w:tcW w:w="8040" w:type="dxa"/>
-                <w:tcBorders>
-                  <w:top w:val="nil"/>
-                  <w:left w:val="nil"/>
-                  <w:bottom w:val="nil"/>
-                  <w:right w:val="nil"/>
-                </w:tcBorders>
-                <w:shd w:val="clear" w:color="auto" w:fill="auto"/>
-                <w:tcMar>
-                  <w:top w:w="100" w:type="dxa"/>
-                  <w:left w:w="100" w:type="dxa"/>
-                  <w:bottom w:w="100" w:type="dxa"/>
-                  <w:right w:w="100" w:type="dxa"/>
-                </w:tcMar>
-              </w:tcPr>
-              <w:p>
-                <w:pPr>
-                  <w:widowControl w:val="0"/>
-                  <w:spacing w:after="0" w:line="240" w:lineRule="auto"/>
-                  <w:rPr>
-                    <w:sz w:val="20"/>
-                    <w:szCs w:val="20"/>
-                  </w:rPr>
-                </w:pPr>
-                <w:r>
-                  <w:rPr>
-                    <w:sz w:val="20"/>
-                    <w:szCs w:val="20"/>
-                  </w:rPr>
-                  <w:t>Coca-Cola Bottle Drink - Zero Sugar 1.5L</w:t>
-                </w:r>
-              </w:p>
-            </w:tc>
-            <w:tc>
-              <w:tcPr>
-                <w:tcW w:w="2400" w:type="dxa"/>
-                <w:tcBorders>
-                  <w:top w:val="nil"/>
-                  <w:left w:val="nil"/>
-                  <w:bottom w:val="nil"/>
-                  <w:right w:val="nil"/>
-                </w:tcBorders>
-                <w:shd w:val="clear" w:color="auto" w:fill="auto"/>
-                <w:tcMar>
-                  <w:top w:w="100" w:type="dxa"/>
-                  <w:left w:w="100" w:type="dxa"/>
-                  <w:bottom w:w="100" w:type="dxa"/>
-                  <w:right w:w="100" w:type="dxa"/>
-                </w:tcMar>
-              </w:tcPr>
-              <w:p>
-                <w:pPr>
-                  <w:widowControl w:val="0"/>
-                  <w:spacing w:after="0" w:line="240" w:lineRule="auto"/>
-                  <w:rPr>
-                    <w:sz w:val="20"/>
-                    <w:szCs w:val="20"/>
-                  </w:rPr>
-                </w:pPr>
-                <w:r>
-                  <w:rPr>
-                    <w:sz w:val="20"/>
-                    <w:szCs w:val="20"/>
-                  </w:rPr>
-                  <w:t>$2.80</w:t>
-                </w:r>
-              </w:p>
-            </w:tc>
-          </w:tr>
-          <w:tr>
-            <w:tc>
-              <w:tcPr>
-                <w:tcW w:w="8040" w:type="dxa"/>
-                <w:tcBorders>
-                  <w:top w:val="nil"/>
-                  <w:left w:val="nil"/>
-                  <w:bottom w:val="nil"/>
-                  <w:right w:val="nil"/>
-                </w:tcBorders>
-                <w:shd w:val="clear" w:color="auto" w:fill="auto"/>
-                <w:tcMar>
-                  <w:top w:w="100" w:type="dxa"/>
-                  <w:left w:w="100" w:type="dxa"/>
-                  <w:bottom w:w="100" w:type="dxa"/>
-                  <w:right w:w="100" w:type="dxa"/>
-                </w:tcMar>
-              </w:tcPr>
-              <w:p>
-                <w:pPr>
-                  <w:widowControl w:val="0"/>
-                  <w:spacing w:after="0" w:line="240" w:lineRule="auto"/>
-                  <w:rPr>
-                    <w:sz w:val="20"/>
-                    <w:szCs w:val="20"/>
-                  </w:rPr>
-                </w:pPr>
-                <w:r>
-                  <w:rPr>
-                    <w:sz w:val="20"/>
-                    <w:szCs w:val="20"/>
-                  </w:rPr>
-                  <w:t>A&amp;W Bottle Drink Sarsaparilla Root Beer 1.5L</w:t>
-                </w:r>
-              </w:p>
-            </w:tc>
-            <w:tc>
-              <w:tcPr>
-                <w:tcW w:w="2400" w:type="dxa"/>
-                <w:tcBorders>
-                  <w:top w:val="nil"/>
-                  <w:left w:val="nil"/>
-                  <w:bottom w:val="nil"/>
-                  <w:right w:val="nil"/>
-                </w:tcBorders>
-                <w:shd w:val="clear" w:color="auto" w:fill="auto"/>
-                <w:tcMar>
-                  <w:top w:w="100" w:type="dxa"/>
-                  <w:left w:w="100" w:type="dxa"/>
-                  <w:bottom w:w="100" w:type="dxa"/>
-                  <w:right w:w="100" w:type="dxa"/>
-                </w:tcMar>
-              </w:tcPr>
-              <w:p>
-                <w:pPr>
-                  <w:widowControl w:val="0"/>
-                  <w:spacing w:after="0" w:line="240" w:lineRule="auto"/>
-                  <w:rPr>
-                    <w:sz w:val="20"/>
-                    <w:szCs w:val="20"/>
-                  </w:rPr>
-                </w:pPr>
-                <w:r>
-                  <w:rPr>
-                    <w:sz w:val="20"/>
-                    <w:szCs w:val="20"/>
-                  </w:rPr>
-                  <w:t>$1.75</w:t>
-                </w:r>
-              </w:p>
-            </w:tc>
-          </w:tr>
-          <w:tr>
-            <w:trPr>
-              <w:trHeight w:val="469"/>
-            </w:trPr>
-            <w:tc>
-              <w:tcPr>
-                <w:tcW w:w="8040" w:type="dxa"/>
-                <w:tcBorders>
-                  <w:top w:val="nil"/>
-                  <w:left w:val="nil"/>
-                  <w:bottom w:val="nil"/>
-                  <w:right w:val="nil"/>
-                </w:tcBorders>
-                <w:shd w:val="clear" w:color="auto" w:fill="auto"/>
-                <w:tcMar>
-                  <w:top w:w="100" w:type="dxa"/>
-                  <w:left w:w="100" w:type="dxa"/>
-                  <w:bottom w:w="100" w:type="dxa"/>
-                  <w:right w:w="100" w:type="dxa"/>
-                </w:tcMar>
-              </w:tcPr>
-              <w:p>
-                <w:pPr>
-                  <w:widowControl w:val="0"/>
-                  <w:spacing w:after="0" w:line="240" w:lineRule="auto"/>
-                  <w:rPr>
-                    <w:sz w:val="20"/>
-                    <w:szCs w:val="20"/>
-                  </w:rPr>
-                </w:pPr>
-                <w:r>
-                  <w:rPr>
-                    <w:sz w:val="20"/>
-                    <w:szCs w:val="20"/>
-                  </w:rPr>
-                  <w:t>Lotus Biscoff Biscuit - Original Caramalised 312.5g</w:t>
-                </w:r>
-              </w:p>
-            </w:tc>
-            <w:tc>
-              <w:tcPr>
-                <w:tcW w:w="2400" w:type="dxa"/>
-                <w:tcBorders>
-                  <w:top w:val="nil"/>
-                  <w:left w:val="nil"/>
-                  <w:bottom w:val="nil"/>
-                  <w:right w:val="nil"/>
-                </w:tcBorders>
-                <w:shd w:val="clear" w:color="auto" w:fill="auto"/>
-                <w:tcMar>
-                  <w:top w:w="100" w:type="dxa"/>
-                  <w:left w:w="100" w:type="dxa"/>
-                  <w:bottom w:w="100" w:type="dxa"/>
-                  <w:right w:w="100" w:type="dxa"/>
-                </w:tcMar>
-              </w:tcPr>
-              <w:p>
-                <w:pPr>
-                  <w:widowControl w:val="0"/>
-                  <w:spacing w:after="0" w:line="240" w:lineRule="auto"/>
-                  <w:rPr>
-                    <w:sz w:val="20"/>
-                    <w:szCs w:val="20"/>
-                  </w:rPr>
-                </w:pPr>
-                <w:r>
-                  <w:rPr>
-                    <w:sz w:val="20"/>
-                    <w:szCs w:val="20"/>
-                  </w:rPr>
-                  <w:t>$7.90</w:t>
-                </w:r>
-              </w:p>
-            </w:tc>
-          </w:tr>
-          <w:tr>
-            <w:trPr>
-              <w:trHeight w:val="469"/>
-            </w:trPr>
-            <w:tc>
-              <w:tcPr>
-                <w:tcW w:w="8040" w:type="dxa"/>
-                <w:tcBorders>
-                  <w:top w:val="nil"/>
-                  <w:left w:val="nil"/>
-                  <w:bottom w:val="nil"/>
-                  <w:right w:val="nil"/>
-                </w:tcBorders>
-                <w:shd w:val="clear" w:color="auto" w:fill="auto"/>
-                <w:tcMar>
-                  <w:top w:w="100" w:type="dxa"/>
-                  <w:left w:w="100" w:type="dxa"/>
-                  <w:bottom w:w="100" w:type="dxa"/>
-                  <w:right w:w="100" w:type="dxa"/>
-                </w:tcMar>
-              </w:tcPr>
-              <w:p>
-                <w:pPr>
-                  <w:widowControl w:val="0"/>
-                  <w:spacing w:after="0" w:line="240" w:lineRule="auto"/>
-                  <w:rPr>
-                    <w:sz w:val="20"/>
-                    <w:szCs w:val="20"/>
-                  </w:rPr>
-                </w:pPr>
-                <w:r>
-                  <w:rPr>
-                    <w:sz w:val="20"/>
-                    <w:szCs w:val="20"/>
-                  </w:rPr>
-                  <w:t>Ruffles Potato Chips - Sour Cream &amp; Onion</w:t>
-                </w:r>
-              </w:p>
-            </w:tc>
-            <w:tc>
-              <w:tcPr>
-                <w:tcW w:w="2400" w:type="dxa"/>
-                <w:tcBorders>
-                  <w:top w:val="nil"/>
-                  <w:left w:val="nil"/>
-                  <w:bottom w:val="nil"/>
-                  <w:right w:val="nil"/>
-                </w:tcBorders>
-                <w:shd w:val="clear" w:color="auto" w:fill="auto"/>
-                <w:tcMar>
-                  <w:top w:w="100" w:type="dxa"/>
-                  <w:left w:w="100" w:type="dxa"/>
-                  <w:bottom w:w="100" w:type="dxa"/>
-                  <w:right w:w="100" w:type="dxa"/>
-                </w:tcMar>
-              </w:tcPr>
-              <w:p>
-                <w:pPr>
-                  <w:widowControl w:val="0"/>
-                  <w:spacing w:after="0" w:line="240" w:lineRule="auto"/>
-                  <w:rPr>
-                    <w:sz w:val="20"/>
-                    <w:szCs w:val="20"/>
-                  </w:rPr>
-                </w:pPr>
-                <w:r>
-                  <w:rPr>
-                    <w:sz w:val="20"/>
-                    <w:szCs w:val="20"/>
-                  </w:rPr>
-                  <w:t>$5.35</w:t>
-                </w:r>
-              </w:p>
-            </w:tc>
-          </w:tr>
-          <w:tr>
-            <w:tc>
-              <w:tcPr>
-                <w:tcW w:w="8040" w:type="dxa"/>
-                <w:tcBorders>
-                  <w:top w:val="nil"/>
-                  <w:left w:val="nil"/>
-                  <w:bottom w:val="nil"/>
-                  <w:right w:val="nil"/>
-                </w:tcBorders>
-                <w:shd w:val="clear" w:color="auto" w:fill="auto"/>
-                <w:tcMar>
-                  <w:top w:w="100" w:type="dxa"/>
-                  <w:left w:w="100" w:type="dxa"/>
-                  <w:bottom w:w="100" w:type="dxa"/>
-                  <w:right w:w="100" w:type="dxa"/>
-                </w:tcMar>
-              </w:tcPr>
-              <w:p>
-                <w:pPr>
-                  <w:widowControl w:val="0"/>
-                  <w:spacing w:after="0" w:line="240" w:lineRule="auto"/>
-                  <w:rPr>
-                    <w:sz w:val="20"/>
-                    <w:szCs w:val="20"/>
-                  </w:rPr>
-                </w:pPr>
-                <w:r>
-                  <w:rPr>
-                    <w:sz w:val="20"/>
-                    <w:szCs w:val="20"/>
-                  </w:rPr>
-                  <w:t>Milo Chocolate Malt UHT Packet Drink</w:t>
-                </w:r>
-              </w:p>
-            </w:tc>
-            <w:tc>
-              <w:tcPr>
-                <w:tcW w:w="2400" w:type="dxa"/>
-                <w:tcBorders>
-                  <w:top w:val="nil"/>
-                  <w:left w:val="nil"/>
-                  <w:bottom w:val="nil"/>
-                  <w:right w:val="nil"/>
-                </w:tcBorders>
-                <w:shd w:val="clear" w:color="auto" w:fill="auto"/>
-                <w:tcMar>
-                  <w:top w:w="100" w:type="dxa"/>
-                  <w:left w:w="100" w:type="dxa"/>
-                  <w:bottom w:w="100" w:type="dxa"/>
-                  <w:right w:w="100" w:type="dxa"/>
-                </w:tcMar>
-              </w:tcPr>
-              <w:p>
-                <w:pPr>
-                  <w:widowControl w:val="0"/>
-                  <w:spacing w:after="0" w:line="240" w:lineRule="auto"/>
-                  <w:rPr>
-                    <w:sz w:val="20"/>
-                    <w:szCs w:val="20"/>
-                  </w:rPr>
-                </w:pPr>
-                <w:r>
-                  <w:rPr>
-                    <w:sz w:val="20"/>
-                    <w:szCs w:val="20"/>
-                  </w:rPr>
-                  <w:t>$3.74</w:t>
-                </w:r>
-              </w:p>
-            </w:tc>
-          </w:tr>
-          <w:tr>
-            <w:trPr>
-              <w:trHeight w:val="439"/>
-            </w:trPr>
-            <w:tc>
-              <w:tcPr>
-                <w:tcW w:w="8040" w:type="dxa"/>
-                <w:tcBorders>
-                  <w:top w:val="nil"/>
-                  <w:left w:val="nil"/>
-                  <w:bottom w:val="nil"/>
-                  <w:right w:val="nil"/>
-                </w:tcBorders>
-                <w:shd w:val="clear" w:color="auto" w:fill="auto"/>
-                <w:tcMar>
-                  <w:top w:w="100" w:type="dxa"/>
-                  <w:left w:w="100" w:type="dxa"/>
-                  <w:bottom w:w="100" w:type="dxa"/>
-                  <w:right w:w="100" w:type="dxa"/>
-                </w:tcMar>
-              </w:tcPr>
-              <w:p>
-                <w:pPr>
-                  <w:widowControl w:val="0"/>
-                  <w:spacing w:after="0" w:line="240" w:lineRule="auto"/>
-                  <w:rPr>
-                    <w:sz w:val="20"/>
-                    <w:szCs w:val="20"/>
-                  </w:rPr>
-                </w:pPr>
-                <w:r>
-                  <w:rPr>
-                    <w:sz w:val="20"/>
-                    <w:szCs w:val="20"/>
-                  </w:rPr>
-                  <w:t>Sprite Sparkling Lemon Lime Bottle Drink 1.5L</w:t>
-                </w:r>
-              </w:p>
-            </w:tc>
-            <w:tc>
-              <w:tcPr>
-                <w:tcW w:w="2400" w:type="dxa"/>
-                <w:tcBorders>
-                  <w:top w:val="nil"/>
-                  <w:left w:val="nil"/>
-                  <w:bottom w:val="nil"/>
-                  <w:right w:val="nil"/>
-                </w:tcBorders>
-                <w:shd w:val="clear" w:color="auto" w:fill="auto"/>
-                <w:tcMar>
-                  <w:top w:w="100" w:type="dxa"/>
-                  <w:left w:w="100" w:type="dxa"/>
-                  <w:bottom w:w="100" w:type="dxa"/>
-                  <w:right w:w="100" w:type="dxa"/>
-                </w:tcMar>
-              </w:tcPr>
-              <w:p>
-                <w:pPr>
-                  <w:widowControl w:val="0"/>
-                  <w:spacing w:after="0" w:line="240" w:lineRule="auto"/>
-                  <w:rPr>
-                    <w:sz w:val="20"/>
-                    <w:szCs w:val="20"/>
-                  </w:rPr>
-                </w:pPr>
-                <w:r>
-                  <w:rPr>
-                    <w:sz w:val="20"/>
-                    <w:szCs w:val="20"/>
-                  </w:rPr>
-                  <w:t>$2.55</w:t>
-                </w:r>
-              </w:p>
-            </w:tc>
-          </w:tr>
-          <w:tr>
-            <w:trPr>
-              <w:trHeight w:val="690"/>
-            </w:trPr>
-            <w:tc>
-              <w:tcPr>
-                <w:tcW w:w="8040" w:type="dxa"/>
-                <w:tcBorders>
-                  <w:top w:val="nil"/>
-                  <w:left w:val="nil"/>
-                  <w:bottom w:val="nil"/>
-                  <w:right w:val="nil"/>
-                </w:tcBorders>
-                <w:shd w:val="clear" w:color="auto" w:fill="auto"/>
-                <w:tcMar>
-                  <w:top w:w="100" w:type="dxa"/>
-                  <w:left w:w="100" w:type="dxa"/>
-                  <w:bottom w:w="100" w:type="dxa"/>
-                  <w:right w:w="100" w:type="dxa"/>
-                </w:tcMar>
-              </w:tcPr>
-              <w:p>
-                <w:pPr>
-                  <w:widowControl w:val="0"/>
-                  <w:spacing w:after="0" w:line="240" w:lineRule="auto"/>
-                  <w:rPr>
-                    <w:b/>
-                    <w:sz w:val="20"/>
-                    <w:szCs w:val="20"/>
-                  </w:rPr>
-                </w:pPr>
-                <w:r>
-                  <w:rPr>
-                    <w:b/>
-                    <w:sz w:val="20"/>
-                    <w:szCs w:val="20"/>
-                  </w:rPr>
-                  <w:t>Total</w:t>
-                </w:r>
-              </w:p>
-            </w:tc>
-            <w:tc>
-              <w:tcPr>
-                <w:tcW w:w="2400" w:type="dxa"/>
-                <w:tcBorders>
-                  <w:top w:val="nil"/>
-                  <w:left w:val="nil"/>
-                  <w:bottom w:val="nil"/>
-                  <w:right w:val="nil"/>
-                </w:tcBorders>
-                <w:shd w:val="clear" w:color="auto" w:fill="auto"/>
-                <w:tcMar>
-                  <w:top w:w="100" w:type="dxa"/>
-                  <w:left w:w="100" w:type="dxa"/>
-                  <w:bottom w:w="100" w:type="dxa"/>
-                  <w:right w:w="100" w:type="dxa"/>
-                </w:tcMar>
-              </w:tcPr>
-              <w:p>
-                <w:pPr>
-                  <w:widowControl w:val="0"/>
-                  <w:spacing w:after="0" w:line="240" w:lineRule="auto"/>
-                  <w:rPr>
-                    <w:b/>
-                    <w:sz w:val="20"/>
-                    <w:szCs w:val="20"/>
-                  </w:rPr>
-                </w:pPr>
-                <w:r>
-                  <w:rPr>
-                    <w:b/>
-                    <w:sz w:val="20"/>
-                    <w:szCs w:val="20"/>
-                  </w:rPr>
-                  <w:t>$98.99</w:t>
-                </w:r>
-              </w:p>
-            </w:tc>
-          </w:tr>
-          <w:tr>
-            <w:tc>
-              <w:tcPr>
-                <w:tcW w:w="8040" w:type="dxa"/>
-                <w:tcBorders>
-                  <w:top w:val="nil"/>
-                  <w:left w:val="nil"/>
-                  <w:bottom w:val="nil"/>
-                  <w:right w:val="nil"/>
-                </w:tcBorders>
-                <w:shd w:val="clear" w:color="auto" w:fill="auto"/>
-                <w:tcMar>
-                  <w:top w:w="100" w:type="dxa"/>
-                  <w:left w:w="100" w:type="dxa"/>
-                  <w:bottom w:w="100" w:type="dxa"/>
-                  <w:right w:w="100" w:type="dxa"/>
-                </w:tcMar>
-              </w:tcPr>
-              <w:p>
-                <w:pPr>
-                  <w:widowControl w:val="0"/>
-                  <w:spacing w:after="0" w:line="240" w:lineRule="auto"/>
-                  <w:rPr>
-                    <w:b/>
-                    <w:sz w:val="20"/>
-                    <w:szCs w:val="20"/>
-                  </w:rPr>
-                </w:pPr>
-              </w:p>
-            </w:tc>
-            <w:tc>
-              <w:tcPr>
-                <w:tcW w:w="2400" w:type="dxa"/>
-                <w:tcBorders>
-                  <w:top w:val="nil"/>
-                  <w:left w:val="nil"/>
-                  <w:bottom w:val="nil"/>
-                  <w:right w:val="nil"/>
-                </w:tcBorders>
-                <w:shd w:val="clear" w:color="auto" w:fill="auto"/>
-                <w:tcMar>
-                  <w:top w:w="100" w:type="dxa"/>
-                  <w:left w:w="100" w:type="dxa"/>
-                  <w:bottom w:w="100" w:type="dxa"/>
-                  <w:right w:w="100" w:type="dxa"/>
-                </w:tcMar>
-              </w:tcPr>
-              <w:p>
-                <w:pPr>
-                  <w:widowControl w:val="0"/>
-                  <w:spacing w:after="0" w:line="240" w:lineRule="auto"/>
-                  <w:rPr>
-                    <w:b/>
-                    <w:sz w:val="20"/>
-                    <w:szCs w:val="20"/>
-                  </w:rPr>
-                </w:pPr>
-              </w:p>
-            </w:tc>
-          </w:tr>
-          <w:tr>
-            <w:tc>
-              <w:tcPr>
-                <w:tcW w:w="8040" w:type="dxa"/>
-                <w:tcBorders>
-                  <w:top w:val="nil"/>
-                  <w:left w:val="nil"/>
-                  <w:bottom w:val="nil"/>
-                  <w:right w:val="nil"/>
-                </w:tcBorders>
-                <w:shd w:val="clear" w:color="auto" w:fill="auto"/>
-                <w:tcMar>
-                  <w:top w:w="100" w:type="dxa"/>
-                  <w:left w:w="100" w:type="dxa"/>
-                  <w:bottom w:w="100" w:type="dxa"/>
-                  <w:right w:w="100" w:type="dxa"/>
-                </w:tcMar>
-              </w:tcPr>
-              <w:p>
-                <w:pPr>
-                  <w:widowControl w:val="0"/>
-                  <w:spacing w:after="0" w:line="240" w:lineRule="auto"/>
-                  <w:rPr>
-                    <w:b/>
-                    <w:sz w:val="20"/>
-                    <w:szCs w:val="20"/>
-                  </w:rPr>
-                </w:pPr>
-              </w:p>
-            </w:tc>
-            <w:tc>
-              <w:tcPr>
-                <w:tcW w:w="2400" w:type="dxa"/>
-                <w:tcBorders>
-                  <w:top w:val="nil"/>
-                  <w:left w:val="nil"/>
-                  <w:bottom w:val="nil"/>
-                  <w:right w:val="nil"/>
-                </w:tcBorders>
-                <w:shd w:val="clear" w:color="auto" w:fill="auto"/>
-                <w:tcMar>
-                  <w:top w:w="100" w:type="dxa"/>
-                  <w:left w:w="100" w:type="dxa"/>
-                  <w:bottom w:w="100" w:type="dxa"/>
-                  <w:right w:w="100" w:type="dxa"/>
-                </w:tcMar>
-              </w:tcPr>
-              <w:p>
-                <w:pPr>
-                  <w:widowControl w:val="0"/>
-                  <w:spacing w:after="0" w:line="240" w:lineRule="auto"/>
-                  <w:rPr>
-                    <w:b/>
-                    <w:sz w:val="20"/>
-                    <w:szCs w:val="20"/>
-                  </w:rPr>
-                </w:pPr>
-              </w:p>
-            </w:tc>
-          </w:tr>
-          <w:tr>
-            <w:tc>
-              <w:tcPr>
-                <w:tcW w:w="8040" w:type="dxa"/>
-                <w:tcBorders>
-                  <w:top w:val="nil"/>
-                  <w:left w:val="nil"/>
-                  <w:bottom w:val="nil"/>
-                  <w:right w:val="nil"/>
-                </w:tcBorders>
-                <w:shd w:val="clear" w:color="auto" w:fill="auto"/>
-                <w:tcMar>
-                  <w:top w:w="100" w:type="dxa"/>
-                  <w:left w:w="100" w:type="dxa"/>
-                  <w:bottom w:w="100" w:type="dxa"/>
-                  <w:right w:w="100" w:type="dxa"/>
-                </w:tcMar>
-              </w:tcPr>
-              <w:p>
-                <w:pPr>
-                  <w:widowControl w:val="0"/>
-                  <w:spacing w:after="0" w:line="240" w:lineRule="auto"/>
-                  <w:rPr>
-                    <w:b/>
-                    <w:sz w:val="20"/>
-                    <w:szCs w:val="20"/>
-                  </w:rPr>
-                </w:pPr>
-              </w:p>
-              <w:p>
-                <w:pPr>
-                  <w:widowControl w:val="0"/>
-                  <w:spacing w:after="0" w:line="240" w:lineRule="auto"/>
-                  <w:rPr>
-                    <w:b/>
-                    <w:sz w:val="20"/>
-                    <w:szCs w:val="20"/>
-                  </w:rPr>
-                </w:pPr>
-              </w:p>
-            </w:tc>
-            <w:tc>
-              <w:tcPr>
-                <w:tcW w:w="2400" w:type="dxa"/>
-                <w:tcBorders>
-                  <w:top w:val="nil"/>
-                  <w:left w:val="nil"/>
-                  <w:bottom w:val="nil"/>
-                  <w:right w:val="nil"/>
-                </w:tcBorders>
-                <w:shd w:val="clear" w:color="auto" w:fill="auto"/>
-                <w:tcMar>
-                  <w:top w:w="100" w:type="dxa"/>
-                  <w:left w:w="100" w:type="dxa"/>
-                  <w:bottom w:w="100" w:type="dxa"/>
-                  <w:right w:w="100" w:type="dxa"/>
-                </w:tcMar>
-              </w:tcPr>
-              <w:p>
-                <w:pPr>
-                  <w:widowControl w:val="0"/>
-                  <w:spacing w:after="0" w:line="240" w:lineRule="auto"/>
-                  <w:rPr>
-                    <w:b/>
-                    <w:sz w:val="20"/>
-                    <w:szCs w:val="20"/>
-                  </w:rPr>
-                </w:pPr>
-              </w:p>
-            </w:tc>
-          </w:tr>
-        </w:tbl>
-      </w:sdtContent>
-    </w:sdt>
+    <w:tbl>
+      <w:tblPr>
+        <w:tblStyle w:val="ad"/>
+        <w:tblW w:w="10440" w:type="dxa"/>
+        <w:tblBorders>
+          <w:top w:val="single" w:sz="8" w:space="0" w:color="000000"/>
+          <w:left w:val="single" w:sz="8" w:space="0" w:color="000000"/>
+          <w:bottom w:val="single" w:sz="8" w:space="0" w:color="000000"/>
+          <w:right w:val="single" w:sz="8" w:space="0" w:color="000000"/>
+          <w:insideH w:val="single" w:sz="8" w:space="0" w:color="000000"/>
+          <w:insideV w:val="single" w:sz="8" w:space="0" w:color="000000"/>
+        </w:tblBorders>
+        <w:tblLayout w:type="fixed"/>
+        <w:tblLook w:val="0600" w:firstRow="0" w:lastRow="0" w:firstColumn="0" w:lastColumn="0" w:noHBand="1" w:noVBand="1"/>
+      </w:tblPr>
+      <w:tblGrid>
+        <w:gridCol w:w="8040"/>
+        <w:gridCol w:w="2400"/>
+      </w:tblGrid>
+      <w:tr>
+        <w:trPr>
+          <w:trHeight w:val="424"/>
+        </w:trPr>
+        <w:tc>
+          <w:tcPr>
+            <w:tcW w:w="8040" w:type="dxa"/>
+            <w:tcBorders>
+              <w:top w:val="nil"/>
+              <w:left w:val="nil"/>
+              <w:bottom w:val="nil"/>
+              <w:right w:val="nil"/>
+            </w:tcBorders>
+            <w:shd w:val="clear" w:color="auto" w:fill="auto"/>
+            <w:tcMar>
+              <w:top w:w="100" w:type="dxa"/>
+              <w:left w:w="100" w:type="dxa"/>
+              <w:bottom w:w="100" w:type="dxa"/>
+              <w:right w:w="100" w:type="dxa"/>
+            </w:tcMar>
+          </w:tcPr>
+          <w:p>
+            <w:pPr>
+              <w:widowControl w:val="0"/>
+              <w:spacing w:after="0" w:line="240" w:lineRule="auto"/>
+              <w:jc w:val="center"/>
+              <w:rPr>
+                <w:b/>
+                <w:sz w:val="20"/>
+                <w:szCs w:val="20"/>
+              </w:rPr>
+            </w:pPr>
+            <w:r>
+              <w:rPr>
+                <w:b/>
+                <w:sz w:val="20"/>
+                <w:szCs w:val="20"/>
+              </w:rPr>
+              <w:t>Item</w:t>
+            </w:r>
+          </w:p>
+        </w:tc>
+        <w:tc>
+          <w:tcPr>
+            <w:tcW w:w="2400" w:type="dxa"/>
+            <w:tcBorders>
+              <w:top w:val="nil"/>
+              <w:left w:val="nil"/>
+              <w:bottom w:val="nil"/>
+              <w:right w:val="nil"/>
+            </w:tcBorders>
+            <w:shd w:val="clear" w:color="auto" w:fill="auto"/>
+            <w:tcMar>
+              <w:top w:w="100" w:type="dxa"/>
+              <w:left w:w="100" w:type="dxa"/>
+              <w:bottom w:w="100" w:type="dxa"/>
+              <w:right w:w="100" w:type="dxa"/>
+            </w:tcMar>
+          </w:tcPr>
+          <w:p>
+            <w:pPr>
+              <w:widowControl w:val="0"/>
+              <w:spacing w:after="0" w:line="240" w:lineRule="auto"/>
+              <w:jc w:val="center"/>
+              <w:rPr>
+                <w:b/>
+                <w:sz w:val="20"/>
+                <w:szCs w:val="20"/>
+              </w:rPr>
+            </w:pPr>
+            <w:r>
+              <w:rPr>
+                <w:b/>
+                <w:sz w:val="20"/>
+                <w:szCs w:val="20"/>
+              </w:rPr>
+              <w:t>Estimated Cost (SGD)</w:t>
+            </w:r>
+          </w:p>
+        </w:tc>
+      </w:tr>
+      <w:tr>
+        <w:trPr>
+          <w:trHeight w:val="424"/>
+        </w:trPr>
+        <w:tc>
+          <w:tcPr>
+            <w:tcW w:w="8040" w:type="dxa"/>
+            <w:tcBorders>
+              <w:top w:val="nil"/>
+              <w:left w:val="nil"/>
+              <w:bottom w:val="nil"/>
+              <w:right w:val="nil"/>
+            </w:tcBorders>
+            <w:shd w:val="clear" w:color="auto" w:fill="auto"/>
+            <w:tcMar>
+              <w:top w:w="100" w:type="dxa"/>
+              <w:left w:w="100" w:type="dxa"/>
+              <w:bottom w:w="100" w:type="dxa"/>
+              <w:right w:w="100" w:type="dxa"/>
+            </w:tcMar>
+          </w:tcPr>
+          <w:p>
+            <w:pPr>
+              <w:widowControl w:val="0"/>
+              <w:spacing w:after="0" w:line="240" w:lineRule="auto"/>
+              <w:jc w:val="center"/>
+              <w:rPr>
+                <w:b/>
+                <w:sz w:val="20"/>
+                <w:szCs w:val="20"/>
+              </w:rPr>
+            </w:pPr>
+          </w:p>
+        </w:tc>
+        <w:tc>
+          <w:tcPr>
+            <w:tcW w:w="2400" w:type="dxa"/>
+            <w:tcBorders>
+              <w:top w:val="nil"/>
+              <w:left w:val="nil"/>
+              <w:bottom w:val="nil"/>
+              <w:right w:val="nil"/>
+            </w:tcBorders>
+            <w:shd w:val="clear" w:color="auto" w:fill="auto"/>
+            <w:tcMar>
+              <w:top w:w="100" w:type="dxa"/>
+              <w:left w:w="100" w:type="dxa"/>
+              <w:bottom w:w="100" w:type="dxa"/>
+              <w:right w:w="100" w:type="dxa"/>
+            </w:tcMar>
+          </w:tcPr>
+          <w:p>
+            <w:pPr>
+              <w:widowControl w:val="0"/>
+              <w:spacing w:after="0" w:line="240" w:lineRule="auto"/>
+              <w:jc w:val="center"/>
+              <w:rPr>
+                <w:b/>
+                <w:sz w:val="20"/>
+                <w:szCs w:val="20"/>
+              </w:rPr>
+            </w:pPr>
+          </w:p>
+        </w:tc>
+      </w:tr>
+      <w:tr>
+        <w:trPr>
+          <w:trHeight w:val="690"/>
+        </w:trPr>
+        <w:tc>
+          <w:tcPr>
+            <w:tcW w:w="8040" w:type="dxa"/>
+            <w:tcBorders>
+              <w:top w:val="nil"/>
+              <w:left w:val="nil"/>
+              <w:bottom w:val="nil"/>
+              <w:right w:val="nil"/>
+            </w:tcBorders>
+            <w:shd w:val="clear" w:color="auto" w:fill="auto"/>
+            <w:tcMar>
+              <w:top w:w="100" w:type="dxa"/>
+              <w:left w:w="100" w:type="dxa"/>
+              <w:bottom w:w="100" w:type="dxa"/>
+              <w:right w:w="100" w:type="dxa"/>
+            </w:tcMar>
+          </w:tcPr>
+          <w:p>
+            <w:pPr>
+              <w:widowControl w:val="0"/>
+              <w:spacing w:after="0" w:line="240" w:lineRule="auto"/>
+              <w:rPr>
+                <w:b/>
+                <w:sz w:val="20"/>
+                <w:szCs w:val="20"/>
+              </w:rPr>
+            </w:pPr>
+            <w:r>
+              <w:rPr>
+                <w:b/>
+                <w:sz w:val="20"/>
+                <w:szCs w:val="20"/>
+              </w:rPr>
+              <w:t>Total</w:t>
+            </w:r>
+          </w:p>
+        </w:tc>
+        <w:tc>
+          <w:tcPr>
+            <w:tcW w:w="2400" w:type="dxa"/>
+            <w:tcBorders>
+              <w:top w:val="nil"/>
+              <w:left w:val="nil"/>
+              <w:bottom w:val="nil"/>
+              <w:right w:val="nil"/>
+            </w:tcBorders>
+            <w:shd w:val="clear" w:color="auto" w:fill="auto"/>
+            <w:tcMar>
+              <w:top w:w="100" w:type="dxa"/>
+              <w:left w:w="100" w:type="dxa"/>
+              <w:bottom w:w="100" w:type="dxa"/>
+              <w:right w:w="100" w:type="dxa"/>
+            </w:tcMar>
+          </w:tcPr>
+          <w:p>
+            <w:pPr>
+              <w:widowControl w:val="0"/>
+              <w:spacing w:after="0" w:line="240" w:lineRule="auto"/>
+              <w:rPr>
+                <w:b/>
+                <w:sz w:val="20"/>
+                <w:szCs w:val="20"/>
+              </w:rPr>
+            </w:pPr>
+            <w:r>
+              <w:rPr>
+                <w:b/>
+                <w:sz w:val="20"/>
+                <w:szCs w:val="20"/>
+              </w:rPr>
+              <w:t>$</w:t>
+            </w:r>
+          </w:p>
+        </w:tc>
+      </w:tr>
+      <w:tr>
+        <w:tc>
+          <w:tcPr>
+            <w:tcW w:w="8040" w:type="dxa"/>
+            <w:tcBorders>
+              <w:top w:val="nil"/>
+              <w:left w:val="nil"/>
+              <w:bottom w:val="nil"/>
+              <w:right w:val="nil"/>
+            </w:tcBorders>
+            <w:shd w:val="clear" w:color="auto" w:fill="auto"/>
+            <w:tcMar>
+              <w:top w:w="100" w:type="dxa"/>
+              <w:left w:w="100" w:type="dxa"/>
+              <w:bottom w:w="100" w:type="dxa"/>
+              <w:right w:w="100" w:type="dxa"/>
+            </w:tcMar>
+          </w:tcPr>
+          <w:p>
+            <w:pPr>
+              <w:widowControl w:val="0"/>
+              <w:spacing w:after="0" w:line="240" w:lineRule="auto"/>
+              <w:rPr>
+                <w:b/>
+                <w:sz w:val="20"/>
+                <w:szCs w:val="20"/>
+              </w:rPr>
+            </w:pPr>
+          </w:p>
+        </w:tc>
+        <w:tc>
+          <w:tcPr>
+            <w:tcW w:w="2400" w:type="dxa"/>
+            <w:tcBorders>
+              <w:top w:val="nil"/>
+              <w:left w:val="nil"/>
+              <w:bottom w:val="nil"/>
+              <w:right w:val="nil"/>
+            </w:tcBorders>
+            <w:shd w:val="clear" w:color="auto" w:fill="auto"/>
+            <w:tcMar>
+              <w:top w:w="100" w:type="dxa"/>
+              <w:left w:w="100" w:type="dxa"/>
+              <w:bottom w:w="100" w:type="dxa"/>
+              <w:right w:w="100" w:type="dxa"/>
+            </w:tcMar>
+          </w:tcPr>
+          <w:p>
+            <w:pPr>
+              <w:widowControl w:val="0"/>
+              <w:spacing w:after="0" w:line="240" w:lineRule="auto"/>
+              <w:rPr>
+                <w:b/>
+                <w:sz w:val="20"/>
+                <w:szCs w:val="20"/>
+              </w:rPr>
+            </w:pPr>
+          </w:p>
+        </w:tc>
+      </w:tr>
+      <w:tr>
+        <w:tc>
+          <w:tcPr>
+            <w:tcW w:w="8040" w:type="dxa"/>
+            <w:tcBorders>
+              <w:top w:val="nil"/>
+              <w:left w:val="nil"/>
+              <w:bottom w:val="nil"/>
+              <w:right w:val="nil"/>
+            </w:tcBorders>
+            <w:shd w:val="clear" w:color="auto" w:fill="auto"/>
+            <w:tcMar>
+              <w:top w:w="100" w:type="dxa"/>
+              <w:left w:w="100" w:type="dxa"/>
+              <w:bottom w:w="100" w:type="dxa"/>
+              <w:right w:w="100" w:type="dxa"/>
+            </w:tcMar>
+          </w:tcPr>
+          <w:p>
+            <w:pPr>
+              <w:widowControl w:val="0"/>
+              <w:spacing w:after="0" w:line="240" w:lineRule="auto"/>
+              <w:rPr>
+                <w:b/>
+                <w:sz w:val="20"/>
+                <w:szCs w:val="20"/>
+              </w:rPr>
+            </w:pPr>
+          </w:p>
+        </w:tc>
+        <w:tc>
+          <w:tcPr>
+            <w:tcW w:w="2400" w:type="dxa"/>
+            <w:tcBorders>
+              <w:top w:val="nil"/>
+              <w:left w:val="nil"/>
+              <w:bottom w:val="nil"/>
+              <w:right w:val="nil"/>
+            </w:tcBorders>
+            <w:shd w:val="clear" w:color="auto" w:fill="auto"/>
+            <w:tcMar>
+              <w:top w:w="100" w:type="dxa"/>
+              <w:left w:w="100" w:type="dxa"/>
+              <w:bottom w:w="100" w:type="dxa"/>
+              <w:right w:w="100" w:type="dxa"/>
+            </w:tcMar>
+          </w:tcPr>
+          <w:p>
+            <w:pPr>
+              <w:widowControl w:val="0"/>
+              <w:spacing w:after="0" w:line="240" w:lineRule="auto"/>
+              <w:rPr>
+                <w:b/>
+                <w:sz w:val="20"/>
+                <w:szCs w:val="20"/>
+              </w:rPr>
+            </w:pPr>
+          </w:p>
+        </w:tc>
+      </w:tr>
+      <w:tr>
+        <w:tc>
+          <w:tcPr>
+            <w:tcW w:w="8040" w:type="dxa"/>
+            <w:tcBorders>
+              <w:top w:val="nil"/>
+              <w:left w:val="nil"/>
+              <w:bottom w:val="nil"/>
+              <w:right w:val="nil"/>
+            </w:tcBorders>
+            <w:shd w:val="clear" w:color="auto" w:fill="auto"/>
+            <w:tcMar>
+              <w:top w:w="100" w:type="dxa"/>
+              <w:left w:w="100" w:type="dxa"/>
+              <w:bottom w:w="100" w:type="dxa"/>
+              <w:right w:w="100" w:type="dxa"/>
+            </w:tcMar>
+          </w:tcPr>
+          <w:p>
+            <w:pPr>
+              <w:widowControl w:val="0"/>
+              <w:spacing w:after="0" w:line="240" w:lineRule="auto"/>
+              <w:rPr>
+                <w:b/>
+                <w:sz w:val="20"/>
+                <w:szCs w:val="20"/>
+              </w:rPr>
+            </w:pPr>
+          </w:p>
+          <w:p>
+            <w:pPr>
+              <w:widowControl w:val="0"/>
+              <w:spacing w:after="0" w:line="240" w:lineRule="auto"/>
+              <w:rPr>
+                <w:b/>
+                <w:sz w:val="20"/>
+                <w:szCs w:val="20"/>
+              </w:rPr>
+            </w:pPr>
+          </w:p>
+        </w:tc>
+        <w:tc>
+          <w:tcPr>
+            <w:tcW w:w="2400" w:type="dxa"/>
+            <w:tcBorders>
+              <w:top w:val="nil"/>
+              <w:left w:val="nil"/>
+              <w:bottom w:val="nil"/>
+              <w:right w:val="nil"/>
+            </w:tcBorders>
+            <w:shd w:val="clear" w:color="auto" w:fill="auto"/>
+            <w:tcMar>
+              <w:top w:w="100" w:type="dxa"/>
+              <w:left w:w="100" w:type="dxa"/>
+              <w:bottom w:w="100" w:type="dxa"/>
+              <w:right w:w="100" w:type="dxa"/>
+            </w:tcMar>
+          </w:tcPr>
+          <w:p>
+            <w:pPr>
+              <w:widowControl w:val="0"/>
+              <w:spacing w:after="0" w:line="240" w:lineRule="auto"/>
+              <w:rPr>
+                <w:b/>
+                <w:sz w:val="20"/>
+                <w:szCs w:val="20"/>
+              </w:rPr>
+            </w:pPr>
+          </w:p>
+        </w:tc>
+      </w:tr>
+    </w:tbl>
     <w:p>
       <w:pPr>
         <w:spacing w:after="0" w:line="240" w:lineRule="auto"/>
@@ -1619,7 +1064,6 @@
           <w:color w:val="FF0000"/>
           <w:u w:val="single"/>
         </w:rPr>
-        <w:lastRenderedPageBreak/>
         <w:t>For e-CCA plans (where applicable)</w:t>
       </w:r>
     </w:p>
@@ -1644,12 +1088,12 @@
     </w:p>
     <w:p/>
     <w:sectPr>
-      <w:headerReference w:type="even" r:id="rId8"/>
-      <w:headerReference w:type="default" r:id="rId9"/>
-      <w:footerReference w:type="even" r:id="rId10"/>
-      <w:footerReference w:type="default" r:id="rId11"/>
-      <w:headerReference w:type="first" r:id="rId12"/>
-      <w:footerReference w:type="first" r:id="rId13"/>
+      <w:headerReference w:type="even" r:id="rId9"/>
+      <w:headerReference w:type="default" r:id="rId10"/>
+      <w:footerReference w:type="even" r:id="rId11"/>
+      <w:footerReference w:type="default" r:id="rId12"/>
+      <w:headerReference w:type="first" r:id="rId13"/>
+      <w:footerReference w:type="first" r:id="rId14"/>
       <w:pgSz w:w="11906" w:h="16838"/>
       <w:pgMar w:top="1440" w:right="1133" w:bottom="1440" w:left="851" w:header="708" w:footer="708" w:gutter="0"/>
       <w:pgNumType w:start="1"/>
@@ -4106,6 +3550,10 @@
 </go:gDocsCustomXmlDataStorage>
 </file>
 
+<file path=customXml/item2.xml><?xml version="1.0" encoding="utf-8"?>
+<b:Sources xmlns:b="http://schemas.openxmlformats.org/officeDocument/2006/bibliography" xmlns="http://schemas.openxmlformats.org/officeDocument/2006/bibliography" SelectedStyle="\APASixthEditionOfficeOnline.xsl" StyleName="APA" Version="6"/>
+</file>
+
 <file path=customXml/itemProps1.xml><?xml version="1.0" encoding="utf-8"?>
 <ds:datastoreItem xmlns:ds="http://schemas.openxmlformats.org/officeDocument/2006/customXml" ds:itemID="{11111111-1234-1234-1234-123412341234}">
   <ds:schemaRefs>
@@ -4113,4 +3561,12 @@
     <ds:schemaRef ds:uri="http://schemas.openxmlformats.org/officeDocument/2006/relationships"/>
   </ds:schemaRefs>
 </ds:datastoreItem>
+</file>
+
+<file path=customXml/itemProps2.xml><?xml version="1.0" encoding="utf-8"?>
+<ds:datastoreItem xmlns:ds="http://schemas.openxmlformats.org/officeDocument/2006/customXml" ds:itemID="{651CF1D4-2D9B-4504-A5E1-A79A78322544}">
+  <ds:schemaRefs>
+    <ds:schemaRef ds:uri="http://schemas.openxmlformats.org/officeDocument/2006/bibliography"/>
+  </ds:schemaRefs>
+</ds:datastoreItem>
 </file>
</xml_diff>